<commit_message>
Primeira atualização de todos os documentos
</commit_message>
<xml_diff>
--- a/Documentos/MODELO_DOC_BD_GRUPO_02.docx
+++ b/Documentos/MODELO_DOC_BD_GRUPO_02.docx
@@ -1329,6 +1329,7 @@
       <w:pPr>
         <w:keepNext w:val="0"/>
         <w:keepLines w:val="0"/>
+        <w:pageBreakBefore w:val="0"/>
         <w:widowControl w:val="0"/>
         <w:numPr>
           <w:ilvl w:val="0"/>
@@ -2434,25 +2435,31 @@
             </w:pPr>
             <w:r>
               <w:rPr>
-                <w:rtl w:val="0"/>
-              </w:rPr>
-            </w:r>
-          </w:p>
-        </w:tc>
-        <w:tc>
-          <w:tcPr/>
-          <w:p>
-            <w:pPr>
-              <w:spacing w:after="120" w:before="120" w:lineRule="auto"/>
-              <w:rPr>
-                <w:sz w:val="20"/>
-                <w:szCs w:val="20"/>
-              </w:rPr>
-            </w:pPr>
-            <w:r>
-              <w:rPr>
-                <w:rtl w:val="0"/>
-              </w:rPr>
+                <w:sz w:val="20"/>
+                <w:szCs w:val="20"/>
+                <w:rtl w:val="0"/>
+              </w:rPr>
+              <w:t xml:space="preserve">tema</w:t>
+            </w:r>
+          </w:p>
+        </w:tc>
+        <w:tc>
+          <w:tcPr/>
+          <w:p>
+            <w:pPr>
+              <w:spacing w:after="120" w:before="120" w:lineRule="auto"/>
+              <w:rPr>
+                <w:sz w:val="20"/>
+                <w:szCs w:val="20"/>
+              </w:rPr>
+            </w:pPr>
+            <w:r>
+              <w:rPr>
+                <w:sz w:val="20"/>
+                <w:szCs w:val="20"/>
+                <w:rtl w:val="0"/>
+              </w:rPr>
+              <w:t xml:space="preserve">Classificar o conteúdo de forma organizada através do tema</w:t>
             </w:r>
           </w:p>
         </w:tc>
@@ -2491,25 +2498,31 @@
             </w:pPr>
             <w:r>
               <w:rPr>
-                <w:rtl w:val="0"/>
-              </w:rPr>
-            </w:r>
-          </w:p>
-        </w:tc>
-        <w:tc>
-          <w:tcPr/>
-          <w:p>
-            <w:pPr>
-              <w:spacing w:after="120" w:before="120" w:lineRule="auto"/>
-              <w:rPr>
-                <w:sz w:val="20"/>
-                <w:szCs w:val="20"/>
-              </w:rPr>
-            </w:pPr>
-            <w:r>
-              <w:rPr>
-                <w:rtl w:val="0"/>
-              </w:rPr>
+                <w:sz w:val="20"/>
+                <w:szCs w:val="20"/>
+                <w:rtl w:val="0"/>
+              </w:rPr>
+              <w:t xml:space="preserve">palavra chave</w:t>
+            </w:r>
+          </w:p>
+        </w:tc>
+        <w:tc>
+          <w:tcPr/>
+          <w:p>
+            <w:pPr>
+              <w:spacing w:after="120" w:before="120" w:lineRule="auto"/>
+              <w:rPr>
+                <w:sz w:val="20"/>
+                <w:szCs w:val="20"/>
+              </w:rPr>
+            </w:pPr>
+            <w:r>
+              <w:rPr>
+                <w:sz w:val="20"/>
+                <w:szCs w:val="20"/>
+                <w:rtl w:val="0"/>
+              </w:rPr>
+              <w:t xml:space="preserve">Realizar pesquisa e buscar dados através de uma palavra</w:t>
             </w:r>
           </w:p>
         </w:tc>
@@ -3105,25 +3118,31 @@
             </w:pPr>
             <w:r>
               <w:rPr>
-                <w:rtl w:val="0"/>
-              </w:rPr>
-            </w:r>
-          </w:p>
-        </w:tc>
-        <w:tc>
-          <w:tcPr/>
-          <w:p>
-            <w:pPr>
-              <w:spacing w:after="120" w:before="120" w:lineRule="auto"/>
-              <w:rPr>
-                <w:sz w:val="20"/>
-                <w:szCs w:val="20"/>
-              </w:rPr>
-            </w:pPr>
-            <w:r>
-              <w:rPr>
-                <w:rtl w:val="0"/>
-              </w:rPr>
+                <w:sz w:val="20"/>
+                <w:szCs w:val="20"/>
+                <w:rtl w:val="0"/>
+              </w:rPr>
+              <w:t xml:space="preserve">tipousuario</w:t>
+            </w:r>
+          </w:p>
+        </w:tc>
+        <w:tc>
+          <w:tcPr/>
+          <w:p>
+            <w:pPr>
+              <w:spacing w:after="120" w:before="120" w:lineRule="auto"/>
+              <w:rPr>
+                <w:sz w:val="20"/>
+                <w:szCs w:val="20"/>
+              </w:rPr>
+            </w:pPr>
+            <w:r>
+              <w:rPr>
+                <w:sz w:val="20"/>
+                <w:szCs w:val="20"/>
+                <w:rtl w:val="0"/>
+              </w:rPr>
+              <w:t xml:space="preserve">Identificar se o usuário é administrador ou visitante </w:t>
             </w:r>
           </w:p>
         </w:tc>
@@ -4242,7 +4261,7 @@
 
 <file path=customXML/item1.xml><?xml version="1.0" encoding="utf-8"?>
 <go:gDocsCustomXmlDataStorage xmlns:go="http://customooxmlschemas.google.com/" xmlns:r="http://schemas.openxmlformats.org/officeDocument/2006/relationships">
-  <go:docsCustomData xmlns:go="http://customooxmlschemas.google.com/" roundtripDataSignature="AMtx7mgqGO1yjpkL1zEP+SacpWNBPExuLQ==">AMUW2mWtNtxRrgNMFLvHSw9or/85Bd55xkrXmPpv2Ci2AZxhCrYDjbZgss+ftI/hIV3S/u8D/yyw9il2XEv6IWfLHIuLq2Zr7f9I2s9ruaqqsVcZyEaZ8rU=</go:docsCustomData>
+  <go:docsCustomData xmlns:go="http://customooxmlschemas.google.com/" roundtripDataSignature="AMtx7mgqGO1yjpkL1zEP+SacpWNBPExuLQ==">AMUW2mWRgnP+uTE4MhR5OdEheaoss7ZSOCaGsHTf77hI+rbGJaeXHUyXT6g69DmQgCbrNpKkmicFM5Z4nB7lZH7iShmQa90FeVKbuPXdkEToNv0/5m38EIY=</go:docsCustomData>
 </go:gDocsCustomXmlDataStorage>
 </file>
 

</xml_diff>